<commit_message>
git push origin main
</commit_message>
<xml_diff>
--- a/Documentacion/Proyecto.docx
+++ b/Documentacion/Proyecto.docx
@@ -4201,42 +4201,6 @@
     </w:p>
     <w:p>
       <w:pPr>
-        <w:pStyle w:val="Ttulo2"/>
-        <w:rPr>
-          <w:lang w:val="es-ES"/>
-        </w:rPr>
-      </w:pPr>
-    </w:p>
-    <w:p>
-      <w:pPr>
-        <w:pStyle w:val="Ttulo2"/>
-        <w:rPr>
-          <w:lang w:val="es-ES"/>
-        </w:rPr>
-      </w:pPr>
-      <w:bookmarkStart w:id="13" w:name="_Toc54675365"/>
-      <w:r>
-        <w:rPr>
-          <w:lang w:val="es-ES"/>
-        </w:rPr>
-        <w:t>2.</w:t>
-      </w:r>
-      <w:r>
-        <w:rPr>
-          <w:lang w:val="es-ES"/>
-        </w:rPr>
-        <w:t>2</w:t>
-      </w:r>
-      <w:r>
-        <w:rPr>
-          <w:lang w:val="es-ES"/>
-        </w:rPr>
-        <w:t xml:space="preserve"> Requerimientos de interfaz externa</w:t>
-      </w:r>
-      <w:bookmarkEnd w:id="13"/>
-    </w:p>
-    <w:p>
-      <w:pPr>
         <w:jc w:val="both"/>
         <w:rPr>
           <w:rFonts w:ascii="Times New Roman" w:hAnsi="Times New Roman" w:cs="Times New Roman"/>
@@ -4245,101 +4209,6 @@
           <w:color w:val="FF0000"/>
         </w:rPr>
       </w:pPr>
-      <w:r>
-        <w:rPr>
-          <w:rFonts w:ascii="Times New Roman" w:hAnsi="Times New Roman" w:cs="Times New Roman"/>
-          <w:i/>
-          <w:iCs/>
-          <w:color w:val="FF0000"/>
-        </w:rPr>
-        <w:t xml:space="preserve">En esta sección se describen a través de maquetas (mockup), los requerimientos en cuanto a interfaz gráfica expuestos </w:t>
-      </w:r>
-      <w:r>
-        <w:rPr>
-          <w:rFonts w:ascii="Times New Roman" w:hAnsi="Times New Roman" w:cs="Times New Roman"/>
-          <w:i/>
-          <w:iCs/>
-          <w:color w:val="FF0000"/>
-        </w:rPr>
-        <w:t xml:space="preserve">para mostrar el manejo de la información de algunas tablas </w:t>
-      </w:r>
-      <w:r>
-        <w:rPr>
-          <w:rFonts w:ascii="Times New Roman" w:hAnsi="Times New Roman" w:cs="Times New Roman"/>
-          <w:i/>
-          <w:iCs/>
-          <w:color w:val="FF0000"/>
-        </w:rPr>
-        <w:t xml:space="preserve">(no todas, sólo las que va a manipular en los reportes) </w:t>
-      </w:r>
-      <w:r>
-        <w:rPr>
-          <w:rFonts w:ascii="Times New Roman" w:hAnsi="Times New Roman" w:cs="Times New Roman"/>
-          <w:i/>
-          <w:iCs/>
-          <w:color w:val="FF0000"/>
-        </w:rPr>
-        <w:t>específicas utilizadas en los informes y reportes</w:t>
-      </w:r>
-      <w:r>
-        <w:rPr>
-          <w:rFonts w:ascii="Times New Roman" w:hAnsi="Times New Roman" w:cs="Times New Roman"/>
-          <w:i/>
-          <w:iCs/>
-          <w:color w:val="FF0000"/>
-        </w:rPr>
-        <w:t xml:space="preserve"> y salidas </w:t>
-      </w:r>
-      <w:r>
-        <w:rPr>
-          <w:rFonts w:ascii="Times New Roman" w:hAnsi="Times New Roman" w:cs="Times New Roman"/>
-          <w:i/>
-          <w:iCs/>
-          <w:color w:val="FF0000"/>
-          <w:highlight w:val="yellow"/>
-        </w:rPr>
-        <w:t>de código plgsql.</w:t>
-      </w:r>
-    </w:p>
-    <w:p>
-      <w:pPr>
-        <w:jc w:val="both"/>
-        <w:rPr>
-          <w:rFonts w:ascii="Times New Roman" w:hAnsi="Times New Roman" w:cs="Times New Roman"/>
-          <w:i/>
-          <w:iCs/>
-          <w:color w:val="FF0000"/>
-        </w:rPr>
-      </w:pPr>
-      <w:r>
-        <w:rPr>
-          <w:rFonts w:ascii="Times New Roman" w:hAnsi="Times New Roman" w:cs="Times New Roman"/>
-          <w:i/>
-          <w:iCs/>
-          <w:color w:val="FF0000"/>
-        </w:rPr>
-        <w:t>Igualmente, los mockups para la salida de los informes y reportes.</w:t>
-      </w:r>
-    </w:p>
-    <w:p>
-      <w:pPr>
-        <w:jc w:val="both"/>
-        <w:rPr>
-          <w:rFonts w:ascii="Times New Roman" w:hAnsi="Times New Roman" w:cs="Times New Roman"/>
-          <w:i/>
-          <w:iCs/>
-          <w:color w:val="FF0000"/>
-        </w:rPr>
-      </w:pPr>
-      <w:r>
-        <w:rPr>
-          <w:rFonts w:ascii="Times New Roman" w:hAnsi="Times New Roman" w:cs="Times New Roman"/>
-          <w:i/>
-          <w:iCs/>
-          <w:color w:val="FF0000"/>
-        </w:rPr>
-        <w:t>En general, la interfaz de entrada, de manipulación de algunas tablas, y los reportes y salidas.</w:t>
-      </w:r>
     </w:p>
     <w:p>
       <w:pPr>
@@ -4361,14 +4230,14 @@
           <w:lang w:val="es-ES"/>
         </w:rPr>
       </w:pPr>
-      <w:bookmarkStart w:id="14" w:name="_Toc54675366"/>
+      <w:bookmarkStart w:id="13" w:name="_Toc54675366"/>
       <w:r>
         <w:rPr>
           <w:lang w:val="es-ES"/>
         </w:rPr>
         <w:t>Requerimientos funcionales</w:t>
       </w:r>
-      <w:bookmarkEnd w:id="14"/>
+      <w:bookmarkEnd w:id="13"/>
     </w:p>
     <w:p>
       <w:pPr>
@@ -4949,7 +4818,6 @@
           </w:tcPr>
           <w:p>
             <w:r>
-              <w:lastRenderedPageBreak/>
               <w:t>ACTOR: </w:t>
             </w:r>
           </w:p>
@@ -5135,6 +5003,7 @@
           </w:p>
           <w:p>
             <w:r>
+              <w:lastRenderedPageBreak/>
               <w:t xml:space="preserve">Registrar </w:t>
             </w:r>
             <w:r>
@@ -5170,6 +5039,7 @@
           </w:tcPr>
           <w:p>
             <w:r>
+              <w:lastRenderedPageBreak/>
               <w:t>POS CONDICIÓN: </w:t>
             </w:r>
           </w:p>
@@ -5881,7 +5751,6 @@
           </w:tcPr>
           <w:p>
             <w:r>
-              <w:lastRenderedPageBreak/>
               <w:t>PRECONDICIÓN: </w:t>
             </w:r>
           </w:p>
@@ -6064,6 +5933,7 @@
           </w:tcPr>
           <w:p>
             <w:r>
+              <w:lastRenderedPageBreak/>
               <w:t>ID:         </w:t>
             </w:r>
           </w:p>
@@ -6866,7 +6736,6 @@
           </w:tcPr>
           <w:p>
             <w:r>
-              <w:lastRenderedPageBreak/>
               <w:t>ID:         </w:t>
             </w:r>
           </w:p>
@@ -7080,6 +6949,7 @@
           </w:tcPr>
           <w:p>
             <w:r>
+              <w:lastRenderedPageBreak/>
               <w:t>PRECONDICIÓN: </w:t>
             </w:r>
           </w:p>
@@ -7255,7 +7125,7 @@
           <w:lang w:val="es-ES"/>
         </w:rPr>
       </w:pPr>
-      <w:bookmarkStart w:id="15" w:name="_Toc54675368"/>
+      <w:bookmarkStart w:id="14" w:name="_Toc54675368"/>
       <w:r>
         <w:rPr>
           <w:rFonts w:ascii="Arial" w:hAnsi="Arial" w:cs="Arial"/>
@@ -7286,7 +7156,7 @@
         </w:rPr>
         <w:t xml:space="preserve"> DE LA BASE DE DATOS</w:t>
       </w:r>
-      <w:bookmarkEnd w:id="15"/>
+      <w:bookmarkEnd w:id="14"/>
     </w:p>
     <w:p>
       <w:pPr>
@@ -7316,7 +7186,7 @@
           <w:lang w:val="es-CO"/>
         </w:rPr>
       </w:pPr>
-      <w:bookmarkStart w:id="16" w:name="_Toc54675369"/>
+      <w:bookmarkStart w:id="15" w:name="_Toc54675369"/>
       <w:r>
         <w:rPr>
           <w:rFonts w:ascii="Arial" w:hAnsi="Arial" w:cs="Arial"/>
@@ -7324,7 +7194,7 @@
         </w:rPr>
         <w:t>Modelo conceptual</w:t>
       </w:r>
-      <w:bookmarkEnd w:id="16"/>
+      <w:bookmarkEnd w:id="15"/>
       <w:r>
         <w:rPr>
           <w:rFonts w:ascii="Arial" w:hAnsi="Arial" w:cs="Arial"/>
@@ -7355,30 +7225,16 @@
       </w:pPr>
       <w:r>
         <w:rPr>
-          <w:rFonts w:ascii="Times New Roman" w:hAnsi="Times New Roman" w:cs="Times New Roman"/>
-        </w:rPr>
-        <w:br w:type="page"/>
-      </w:r>
-    </w:p>
-    <w:p>
-      <w:pPr>
-        <w:rPr>
-          <w:rFonts w:ascii="Times New Roman" w:hAnsi="Times New Roman" w:cs="Times New Roman"/>
-        </w:rPr>
-      </w:pPr>
-      <w:r>
-        <w:rPr>
           <w:noProof/>
         </w:rPr>
-        <w:lastRenderedPageBreak/>
         <w:drawing>
-          <wp:anchor distT="0" distB="0" distL="114300" distR="114300" simplePos="0" relativeHeight="251658240" behindDoc="0" locked="0" layoutInCell="1" allowOverlap="1" wp14:anchorId="2CE0029B" wp14:editId="76436D48">
+          <wp:anchor distT="0" distB="0" distL="114300" distR="114300" simplePos="0" relativeHeight="251658240" behindDoc="0" locked="0" layoutInCell="1" allowOverlap="1" wp14:anchorId="2CE0029B" wp14:editId="7F2410B5">
             <wp:simplePos x="0" y="0"/>
             <wp:positionH relativeFrom="margin">
-              <wp:posOffset>-899795</wp:posOffset>
+              <wp:align>center</wp:align>
             </wp:positionH>
             <wp:positionV relativeFrom="paragraph">
-              <wp:posOffset>0</wp:posOffset>
+              <wp:posOffset>294005</wp:posOffset>
             </wp:positionV>
             <wp:extent cx="7240270" cy="3924300"/>
             <wp:effectExtent l="0" t="0" r="0" b="0"/>
@@ -7437,25 +7293,26 @@
           </wp:anchor>
         </w:drawing>
       </w:r>
-    </w:p>
-    <w:p>
-      <w:pPr>
+      <w:r>
         <w:rPr>
           <w:rFonts w:ascii="Times New Roman" w:hAnsi="Times New Roman" w:cs="Times New Roman"/>
         </w:rPr>
-      </w:pPr>
-      <w:r>
+        <w:br w:type="page"/>
+      </w:r>
+    </w:p>
+    <w:p>
+      <w:pPr>
         <w:rPr>
           <w:rFonts w:ascii="Times New Roman" w:hAnsi="Times New Roman" w:cs="Times New Roman"/>
         </w:rPr>
-        <w:t xml:space="preserve">Repositorio: </w:t>
-      </w:r>
-      <w:r>
+      </w:pPr>
+    </w:p>
+    <w:p>
+      <w:pPr>
         <w:rPr>
           <w:rFonts w:ascii="Times New Roman" w:hAnsi="Times New Roman" w:cs="Times New Roman"/>
         </w:rPr>
-        <w:t>https://github.com/afml9954/proyectomotores.git</w:t>
-      </w:r>
+      </w:pPr>
     </w:p>
     <w:p>
       <w:pPr>
@@ -7468,818 +7325,205 @@
     </w:p>
     <w:p>
       <w:pPr>
-        <w:pStyle w:val="Default"/>
-        <w:numPr>
-          <w:ilvl w:val="0"/>
-          <w:numId w:val="28"/>
-        </w:numPr>
-        <w:tabs>
-          <w:tab w:val="left" w:pos="709"/>
-        </w:tabs>
-        <w:spacing w:line="480" w:lineRule="auto"/>
-        <w:rPr>
-          <w:rFonts w:ascii="Times New Roman" w:hAnsi="Times New Roman" w:cs="Times New Roman"/>
-        </w:rPr>
+        <w:rPr>
+          <w:lang w:val="es-CO"/>
+        </w:rPr>
+      </w:pPr>
+      <w:bookmarkStart w:id="16" w:name="_Toc54675371"/>
+    </w:p>
+    <w:bookmarkEnd w:id="16"/>
+    <w:p>
+      <w:pPr>
+        <w:pStyle w:val="Ttulo1"/>
       </w:pPr>
       <w:r>
-        <w:rPr>
-          <w:rFonts w:ascii="Times New Roman" w:hAnsi="Times New Roman" w:cs="Times New Roman"/>
-        </w:rPr>
-        <w:t>Si son dos estudiantes:</w:t>
+        <w:t>Referencias Bibliográficas</w:t>
       </w:r>
     </w:p>
-    <w:p>
-      <w:pPr>
-        <w:pStyle w:val="Default"/>
-        <w:numPr>
-          <w:ilvl w:val="0"/>
-          <w:numId w:val="34"/>
-        </w:numPr>
-        <w:tabs>
-          <w:tab w:val="left" w:pos="709"/>
-        </w:tabs>
-        <w:spacing w:line="480" w:lineRule="auto"/>
-        <w:rPr>
-          <w:rFonts w:ascii="Times New Roman" w:hAnsi="Times New Roman" w:cs="Times New Roman"/>
-        </w:rPr>
-      </w:pPr>
-      <w:r>
-        <w:rPr>
-          <w:rFonts w:ascii="Times New Roman" w:hAnsi="Times New Roman" w:cs="Times New Roman"/>
-        </w:rPr>
-        <w:t>Mínimos 12 tablas, con máximo 3 tablas base</w:t>
-      </w:r>
-      <w:r>
-        <w:rPr>
-          <w:rFonts w:ascii="Times New Roman" w:hAnsi="Times New Roman" w:cs="Times New Roman"/>
-        </w:rPr>
-        <w:t xml:space="preserve"> (son las que no tienen foráneas)</w:t>
-      </w:r>
-      <w:r>
-        <w:rPr>
-          <w:rFonts w:ascii="Times New Roman" w:hAnsi="Times New Roman" w:cs="Times New Roman"/>
-        </w:rPr>
-        <w:t>. Con nomenclatura definida con colores y convenciones utilizadas.</w:t>
-      </w:r>
-    </w:p>
-    <w:p>
-      <w:pPr>
-        <w:pStyle w:val="Default"/>
-        <w:numPr>
-          <w:ilvl w:val="0"/>
-          <w:numId w:val="34"/>
-        </w:numPr>
-        <w:tabs>
-          <w:tab w:val="left" w:pos="709"/>
-        </w:tabs>
-        <w:spacing w:line="480" w:lineRule="auto"/>
-        <w:rPr>
-          <w:rFonts w:ascii="Times New Roman" w:hAnsi="Times New Roman" w:cs="Times New Roman"/>
-        </w:rPr>
-      </w:pPr>
-      <w:r>
-        <w:rPr>
-          <w:rFonts w:ascii="Times New Roman" w:hAnsi="Times New Roman" w:cs="Times New Roman"/>
-        </w:rPr>
-        <w:t xml:space="preserve">Mínimo </w:t>
-      </w:r>
-      <w:r>
-        <w:rPr>
-          <w:rFonts w:ascii="Times New Roman" w:hAnsi="Times New Roman" w:cs="Times New Roman"/>
-        </w:rPr>
-        <w:t>1</w:t>
-      </w:r>
-      <w:r>
-        <w:rPr>
-          <w:rFonts w:ascii="Times New Roman" w:hAnsi="Times New Roman" w:cs="Times New Roman"/>
-        </w:rPr>
-        <w:t xml:space="preserve"> tabla con PK compuesta.</w:t>
-      </w:r>
-    </w:p>
-    <w:p>
-      <w:pPr>
-        <w:pStyle w:val="Default"/>
-        <w:numPr>
-          <w:ilvl w:val="0"/>
-          <w:numId w:val="34"/>
-        </w:numPr>
-        <w:tabs>
-          <w:tab w:val="left" w:pos="709"/>
-        </w:tabs>
-        <w:spacing w:line="480" w:lineRule="auto"/>
-        <w:rPr>
-          <w:rFonts w:ascii="Times New Roman" w:hAnsi="Times New Roman" w:cs="Times New Roman"/>
-        </w:rPr>
-      </w:pPr>
-      <w:r>
-        <w:rPr>
-          <w:rFonts w:ascii="Times New Roman" w:hAnsi="Times New Roman" w:cs="Times New Roman"/>
-        </w:rPr>
-        <w:t xml:space="preserve">Mínimo </w:t>
-      </w:r>
-      <w:r>
-        <w:rPr>
-          <w:rFonts w:ascii="Times New Roman" w:hAnsi="Times New Roman" w:cs="Times New Roman"/>
-        </w:rPr>
-        <w:t>2</w:t>
-      </w:r>
-      <w:r>
-        <w:rPr>
-          <w:rFonts w:ascii="Times New Roman" w:hAnsi="Times New Roman" w:cs="Times New Roman"/>
-        </w:rPr>
-        <w:t xml:space="preserve"> campos con restricción de check.</w:t>
-      </w:r>
-    </w:p>
-    <w:p>
-      <w:pPr>
-        <w:pStyle w:val="Default"/>
-        <w:numPr>
-          <w:ilvl w:val="0"/>
-          <w:numId w:val="34"/>
-        </w:numPr>
-        <w:tabs>
-          <w:tab w:val="left" w:pos="709"/>
-        </w:tabs>
-        <w:spacing w:line="480" w:lineRule="auto"/>
-        <w:rPr>
-          <w:rFonts w:ascii="Times New Roman" w:hAnsi="Times New Roman" w:cs="Times New Roman"/>
-        </w:rPr>
-      </w:pPr>
-      <w:r>
-        <w:rPr>
-          <w:rFonts w:ascii="Times New Roman" w:hAnsi="Times New Roman" w:cs="Times New Roman"/>
-        </w:rPr>
-        <w:t>Mínimo 6 tablas con relaciones de 2 fk</w:t>
-      </w:r>
-      <w:r>
-        <w:rPr>
-          <w:rFonts w:ascii="Times New Roman" w:hAnsi="Times New Roman" w:cs="Times New Roman"/>
-        </w:rPr>
-        <w:t xml:space="preserve"> o más</w:t>
-      </w:r>
-      <w:r>
-        <w:rPr>
-          <w:rFonts w:ascii="Times New Roman" w:hAnsi="Times New Roman" w:cs="Times New Roman"/>
-        </w:rPr>
-        <w:t xml:space="preserve">. </w:t>
-      </w:r>
-    </w:p>
-    <w:p>
-      <w:pPr>
-        <w:pStyle w:val="Default"/>
-        <w:numPr>
-          <w:ilvl w:val="0"/>
-          <w:numId w:val="28"/>
-        </w:numPr>
-        <w:tabs>
-          <w:tab w:val="left" w:pos="709"/>
-        </w:tabs>
-        <w:spacing w:line="480" w:lineRule="auto"/>
-        <w:rPr>
-          <w:rFonts w:ascii="Times New Roman" w:hAnsi="Times New Roman" w:cs="Times New Roman"/>
-        </w:rPr>
-      </w:pPr>
-      <w:r>
-        <w:rPr>
-          <w:rFonts w:ascii="Times New Roman" w:hAnsi="Times New Roman" w:cs="Times New Roman"/>
-        </w:rPr>
-        <w:t>Si son tres estudiantes:</w:t>
-      </w:r>
-    </w:p>
-    <w:p>
-      <w:pPr>
-        <w:pStyle w:val="Default"/>
-        <w:numPr>
-          <w:ilvl w:val="0"/>
-          <w:numId w:val="34"/>
-        </w:numPr>
-        <w:tabs>
-          <w:tab w:val="left" w:pos="709"/>
-        </w:tabs>
-        <w:spacing w:line="480" w:lineRule="auto"/>
-        <w:rPr>
-          <w:rFonts w:ascii="Times New Roman" w:hAnsi="Times New Roman" w:cs="Times New Roman"/>
-        </w:rPr>
-      </w:pPr>
-      <w:r>
-        <w:rPr>
-          <w:rFonts w:ascii="Times New Roman" w:hAnsi="Times New Roman" w:cs="Times New Roman"/>
-        </w:rPr>
-        <w:lastRenderedPageBreak/>
-        <w:t>Mínimos 1</w:t>
-      </w:r>
-      <w:r>
-        <w:rPr>
-          <w:rFonts w:ascii="Times New Roman" w:hAnsi="Times New Roman" w:cs="Times New Roman"/>
-        </w:rPr>
-        <w:t>4</w:t>
-      </w:r>
-      <w:r>
-        <w:rPr>
-          <w:rFonts w:ascii="Times New Roman" w:hAnsi="Times New Roman" w:cs="Times New Roman"/>
-        </w:rPr>
-        <w:t xml:space="preserve"> tablas, con máximo 5 tablas base. Con nomenclatura definida con colores y convenciones utilizadas.</w:t>
-      </w:r>
-    </w:p>
-    <w:p>
-      <w:pPr>
-        <w:pStyle w:val="Default"/>
-        <w:numPr>
-          <w:ilvl w:val="0"/>
-          <w:numId w:val="34"/>
-        </w:numPr>
-        <w:tabs>
-          <w:tab w:val="left" w:pos="709"/>
-        </w:tabs>
-        <w:spacing w:line="480" w:lineRule="auto"/>
-        <w:rPr>
-          <w:rFonts w:ascii="Times New Roman" w:hAnsi="Times New Roman" w:cs="Times New Roman"/>
-        </w:rPr>
-      </w:pPr>
-      <w:r>
-        <w:rPr>
-          <w:rFonts w:ascii="Times New Roman" w:hAnsi="Times New Roman" w:cs="Times New Roman"/>
-        </w:rPr>
-        <w:t>Mínimo 2 tablas con PK compuesta.</w:t>
-      </w:r>
-    </w:p>
-    <w:p>
-      <w:pPr>
-        <w:pStyle w:val="Default"/>
-        <w:numPr>
-          <w:ilvl w:val="0"/>
-          <w:numId w:val="34"/>
-        </w:numPr>
-        <w:tabs>
-          <w:tab w:val="left" w:pos="709"/>
-        </w:tabs>
-        <w:spacing w:line="480" w:lineRule="auto"/>
-        <w:rPr>
-          <w:rFonts w:ascii="Times New Roman" w:hAnsi="Times New Roman" w:cs="Times New Roman"/>
-        </w:rPr>
-      </w:pPr>
-      <w:r>
-        <w:rPr>
-          <w:rFonts w:ascii="Times New Roman" w:hAnsi="Times New Roman" w:cs="Times New Roman"/>
-        </w:rPr>
-        <w:t xml:space="preserve">Mínimo </w:t>
-      </w:r>
-      <w:r>
-        <w:rPr>
-          <w:rFonts w:ascii="Times New Roman" w:hAnsi="Times New Roman" w:cs="Times New Roman"/>
-        </w:rPr>
-        <w:t>3</w:t>
-      </w:r>
-      <w:r>
-        <w:rPr>
-          <w:rFonts w:ascii="Times New Roman" w:hAnsi="Times New Roman" w:cs="Times New Roman"/>
-        </w:rPr>
-        <w:t xml:space="preserve"> campos con restricción de check.</w:t>
-      </w:r>
-    </w:p>
-    <w:p>
-      <w:pPr>
-        <w:pStyle w:val="Default"/>
-        <w:numPr>
-          <w:ilvl w:val="0"/>
-          <w:numId w:val="34"/>
-        </w:numPr>
-        <w:tabs>
-          <w:tab w:val="left" w:pos="709"/>
-        </w:tabs>
-        <w:spacing w:line="480" w:lineRule="auto"/>
-        <w:rPr>
-          <w:rFonts w:ascii="Times New Roman" w:hAnsi="Times New Roman" w:cs="Times New Roman"/>
-        </w:rPr>
-      </w:pPr>
-      <w:r>
-        <w:rPr>
-          <w:rFonts w:ascii="Times New Roman" w:hAnsi="Times New Roman" w:cs="Times New Roman"/>
-        </w:rPr>
-        <w:t>Mínimo 8 tablas con relaciones de 2 fk</w:t>
-      </w:r>
-      <w:r>
-        <w:rPr>
-          <w:rFonts w:ascii="Times New Roman" w:hAnsi="Times New Roman" w:cs="Times New Roman"/>
-        </w:rPr>
-        <w:t xml:space="preserve"> o más</w:t>
-      </w:r>
-      <w:r>
-        <w:rPr>
-          <w:rFonts w:ascii="Times New Roman" w:hAnsi="Times New Roman" w:cs="Times New Roman"/>
-        </w:rPr>
-        <w:t xml:space="preserve">. </w:t>
-      </w:r>
-    </w:p>
-    <w:p>
-      <w:pPr>
-        <w:pStyle w:val="Prrafodelista"/>
-        <w:ind w:left="756"/>
-        <w:jc w:val="both"/>
-        <w:rPr>
-          <w:rFonts w:ascii="Times New Roman" w:hAnsi="Times New Roman" w:cs="Times New Roman"/>
-          <w:i/>
-          <w:iCs/>
-          <w:color w:val="FF0000"/>
-          <w:lang w:val="es-ES"/>
-        </w:rPr>
-      </w:pPr>
-    </w:p>
-    <w:p>
-      <w:pPr>
-        <w:pStyle w:val="Prrafodelista"/>
-        <w:ind w:left="756"/>
-        <w:jc w:val="both"/>
-        <w:rPr>
-          <w:rFonts w:ascii="Arial" w:hAnsi="Arial" w:cs="Arial"/>
-          <w:lang w:val="es-CO"/>
-        </w:rPr>
-      </w:pPr>
-    </w:p>
-    <w:p>
-      <w:pPr>
-        <w:pStyle w:val="Ttulo2"/>
-        <w:rPr>
-          <w:rFonts w:ascii="Arial" w:hAnsi="Arial" w:cs="Arial"/>
-          <w:lang w:val="es-CO"/>
-        </w:rPr>
-      </w:pPr>
-      <w:bookmarkStart w:id="17" w:name="_Toc54675370"/>
-      <w:r>
-        <w:rPr>
-          <w:rFonts w:ascii="Arial" w:hAnsi="Arial" w:cs="Arial"/>
-          <w:lang w:val="es-CO"/>
-        </w:rPr>
-        <w:t>3.2 Modelo relacional</w:t>
-      </w:r>
-      <w:bookmarkEnd w:id="17"/>
-    </w:p>
-    <w:p>
-      <w:pPr>
-        <w:pStyle w:val="Prrafodelista"/>
-        <w:ind w:left="756"/>
-        <w:jc w:val="both"/>
-        <w:rPr>
-          <w:rFonts w:ascii="Times New Roman" w:hAnsi="Times New Roman" w:cs="Times New Roman"/>
-          <w:i/>
-          <w:iCs/>
-          <w:color w:val="FF0000"/>
-          <w:lang w:val="es-CO"/>
-        </w:rPr>
-      </w:pPr>
-      <w:r>
-        <w:rPr>
-          <w:rFonts w:ascii="Times New Roman" w:hAnsi="Times New Roman" w:cs="Times New Roman"/>
-          <w:i/>
-          <w:iCs/>
-          <w:color w:val="FF0000"/>
-          <w:lang w:val="es-CO"/>
-        </w:rPr>
-        <w:t>Se peg</w:t>
-      </w:r>
-      <w:r>
-        <w:rPr>
-          <w:rFonts w:ascii="Times New Roman" w:hAnsi="Times New Roman" w:cs="Times New Roman"/>
-          <w:i/>
-          <w:iCs/>
-          <w:color w:val="FF0000"/>
-          <w:lang w:val="es-CO"/>
-        </w:rPr>
-        <w:t>-</w:t>
-      </w:r>
-      <w:r>
-        <w:rPr>
-          <w:rFonts w:ascii="Times New Roman" w:hAnsi="Times New Roman" w:cs="Times New Roman"/>
-          <w:i/>
-          <w:iCs/>
-          <w:color w:val="FF0000"/>
-          <w:lang w:val="es-CO"/>
-        </w:rPr>
-        <w:t>a y se deja en archivo exterior, el Modelo Relacional, no sólo como imagen, sino también con la extensión con el software que fue creado. Aquí se define el nombre del aplicativo en el que fue hecho.</w:t>
-      </w:r>
-    </w:p>
-    <w:p>
-      <w:pPr>
-        <w:spacing w:line="480" w:lineRule="auto"/>
-        <w:rPr>
-          <w:rFonts w:ascii="Times New Roman" w:hAnsi="Times New Roman"/>
-          <w:lang w:val="es-CO"/>
-        </w:rPr>
-      </w:pPr>
-    </w:p>
-    <w:p>
-      <w:pPr>
-        <w:spacing w:line="480" w:lineRule="auto"/>
-        <w:rPr>
-          <w:rFonts w:ascii="Times New Roman" w:hAnsi="Times New Roman"/>
-          <w:lang w:val="es-CO"/>
-        </w:rPr>
-      </w:pPr>
-      <w:r>
-        <w:rPr>
-          <w:rFonts w:ascii="Times New Roman" w:hAnsi="Times New Roman"/>
-          <w:lang w:val="es-CO"/>
-        </w:rPr>
-        <w:t>* Se entrega el backup de la base de datos.</w:t>
-      </w:r>
-    </w:p>
-    <w:p>
-      <w:pPr>
-        <w:pStyle w:val="Default"/>
-        <w:tabs>
-          <w:tab w:val="left" w:pos="709"/>
-        </w:tabs>
-        <w:spacing w:line="480" w:lineRule="auto"/>
-        <w:rPr>
-          <w:rFonts w:ascii="Times New Roman" w:hAnsi="Times New Roman" w:cs="Times New Roman"/>
-          <w:lang w:val="es-CO"/>
-        </w:rPr>
-      </w:pPr>
-      <w:r>
-        <w:rPr>
-          <w:rFonts w:ascii="Times New Roman" w:hAnsi="Times New Roman" w:cs="Times New Roman"/>
-          <w:lang w:val="es-CO"/>
-        </w:rPr>
-        <w:t>* Se entrega el script de la creación de la base de datos.</w:t>
-      </w:r>
-    </w:p>
-    <w:p>
-      <w:pPr>
-        <w:pStyle w:val="Default"/>
-        <w:tabs>
-          <w:tab w:val="left" w:pos="709"/>
-        </w:tabs>
-        <w:spacing w:line="480" w:lineRule="auto"/>
-        <w:rPr>
-          <w:rFonts w:ascii="Times New Roman" w:hAnsi="Times New Roman" w:cs="Times New Roman"/>
-          <w:lang w:val="es-CO"/>
-        </w:rPr>
-      </w:pPr>
-      <w:r>
-        <w:rPr>
-          <w:rFonts w:ascii="Times New Roman" w:hAnsi="Times New Roman" w:cs="Times New Roman"/>
-          <w:lang w:val="es-CO"/>
-        </w:rPr>
-        <w:t>* Se entrega el script Insert.</w:t>
-      </w:r>
-    </w:p>
-    <w:p>
-      <w:pPr>
-        <w:pStyle w:val="Prrafodelista"/>
-        <w:ind w:left="756"/>
-        <w:jc w:val="both"/>
-        <w:rPr>
-          <w:rFonts w:ascii="Arial" w:hAnsi="Arial" w:cs="Arial"/>
-          <w:lang w:val="es-CO"/>
-        </w:rPr>
-      </w:pPr>
-      <w:bookmarkStart w:id="18" w:name="_Toc54675371"/>
-    </w:p>
-    <w:p>
-      <w:pPr>
-        <w:pStyle w:val="Ttulo2"/>
-        <w:rPr>
-          <w:rFonts w:ascii="Arial" w:hAnsi="Arial" w:cs="Arial"/>
-          <w:lang w:val="es-CO"/>
-        </w:rPr>
-      </w:pPr>
-      <w:r>
-        <w:rPr>
-          <w:rFonts w:ascii="Arial" w:hAnsi="Arial" w:cs="Arial"/>
-          <w:lang w:val="es-CO"/>
-        </w:rPr>
-        <w:t xml:space="preserve">3.3 Consultas </w:t>
-      </w:r>
-    </w:p>
-    <w:p>
-      <w:pPr>
-        <w:pStyle w:val="Ttulo1"/>
-        <w:ind w:left="720"/>
-        <w:rPr>
-          <w:rFonts w:ascii="Times New Roman" w:hAnsi="Times New Roman" w:cs="Times New Roman"/>
-          <w:i/>
-          <w:iCs/>
-          <w:color w:val="FF0000"/>
-          <w:sz w:val="24"/>
+    <w:sdt>
+      <w:sdtPr>
+        <w:id w:val="111145805"/>
+        <w:bibliography/>
+      </w:sdtPr>
+      <w:sdtEndPr>
+        <w:rPr>
+          <w:rFonts w:asciiTheme="minorHAnsi" w:eastAsiaTheme="minorEastAsia" w:hAnsiTheme="minorHAnsi"/>
           <w:szCs w:val="24"/>
-          <w:lang w:val="es-CO"/>
-        </w:rPr>
-      </w:pPr>
-      <w:r>
-        <w:rPr>
-          <w:rFonts w:ascii="Times New Roman" w:hAnsi="Times New Roman" w:cs="Times New Roman"/>
-          <w:i/>
-          <w:iCs/>
-          <w:color w:val="FF0000"/>
-          <w:sz w:val="24"/>
-          <w:szCs w:val="24"/>
-          <w:lang w:val="es-CO"/>
-        </w:rPr>
-        <w:t xml:space="preserve">Se piden mínimo 5 consultas </w:t>
-      </w:r>
-      <w:r>
-        <w:rPr>
-          <w:rFonts w:ascii="Times New Roman" w:hAnsi="Times New Roman" w:cs="Times New Roman"/>
-          <w:i/>
-          <w:iCs/>
-          <w:color w:val="FF0000"/>
-          <w:sz w:val="24"/>
-          <w:szCs w:val="24"/>
-          <w:lang w:val="es-CO"/>
-        </w:rPr>
-        <w:t xml:space="preserve">haciendo uso de Join con mínimo el enlace de 3 tablas </w:t>
-      </w:r>
-      <w:r>
-        <w:rPr>
-          <w:rFonts w:ascii="Times New Roman" w:hAnsi="Times New Roman" w:cs="Times New Roman"/>
-          <w:i/>
-          <w:iCs/>
-          <w:color w:val="FF0000"/>
-          <w:sz w:val="24"/>
-          <w:szCs w:val="24"/>
-          <w:lang w:val="es-CO"/>
-        </w:rPr>
-        <w:t>utilizando cláusula</w:t>
-      </w:r>
-      <w:r>
-        <w:rPr>
-          <w:rFonts w:ascii="Times New Roman" w:hAnsi="Times New Roman" w:cs="Times New Roman"/>
-          <w:i/>
-          <w:iCs/>
-          <w:color w:val="FF0000"/>
-          <w:sz w:val="24"/>
-          <w:szCs w:val="24"/>
-          <w:lang w:val="es-CO"/>
-        </w:rPr>
-        <w:t xml:space="preserve">s de consulta y ordenamiento. </w:t>
-      </w:r>
-    </w:p>
-    <w:p>
-      <w:pPr>
-        <w:pStyle w:val="Ttulo1"/>
-        <w:ind w:left="720"/>
-        <w:rPr>
-          <w:rFonts w:ascii="Times New Roman" w:hAnsi="Times New Roman" w:cs="Times New Roman"/>
-          <w:i/>
-          <w:iCs/>
-          <w:color w:val="FF0000"/>
-          <w:lang w:val="es-CO"/>
-        </w:rPr>
-      </w:pPr>
-      <w:r>
-        <w:rPr>
-          <w:rFonts w:ascii="Times New Roman" w:hAnsi="Times New Roman" w:cs="Times New Roman"/>
-          <w:i/>
-          <w:iCs/>
-          <w:color w:val="FF0000"/>
-          <w:sz w:val="24"/>
-          <w:szCs w:val="24"/>
-          <w:lang w:val="es-CO"/>
-        </w:rPr>
-        <w:t>Aquí s</w:t>
-      </w:r>
-      <w:r>
-        <w:rPr>
-          <w:rFonts w:ascii="Times New Roman" w:hAnsi="Times New Roman" w:cs="Times New Roman"/>
-          <w:i/>
-          <w:iCs/>
-          <w:color w:val="FF0000"/>
-          <w:sz w:val="24"/>
-          <w:szCs w:val="24"/>
-          <w:lang w:val="es-CO"/>
-        </w:rPr>
-        <w:t>e escribe el enunciado, el código de las consultas y las salida</w:t>
-      </w:r>
-      <w:r>
-        <w:rPr>
-          <w:rFonts w:ascii="Times New Roman" w:hAnsi="Times New Roman" w:cs="Times New Roman"/>
-          <w:i/>
-          <w:iCs/>
-          <w:color w:val="FF0000"/>
-          <w:sz w:val="24"/>
-          <w:szCs w:val="24"/>
-          <w:lang w:val="es-CO"/>
-        </w:rPr>
-        <w:t>s</w:t>
-      </w:r>
-      <w:r>
-        <w:rPr>
-          <w:rFonts w:ascii="Times New Roman" w:hAnsi="Times New Roman" w:cs="Times New Roman"/>
-          <w:i/>
-          <w:iCs/>
-          <w:color w:val="FF0000"/>
-          <w:sz w:val="24"/>
-          <w:szCs w:val="24"/>
-          <w:lang w:val="es-CO"/>
-        </w:rPr>
-        <w:t xml:space="preserve"> de</w:t>
-      </w:r>
-      <w:r>
-        <w:rPr>
-          <w:rFonts w:ascii="Times New Roman" w:hAnsi="Times New Roman" w:cs="Times New Roman"/>
-          <w:i/>
-          <w:iCs/>
-          <w:color w:val="FF0000"/>
-          <w:sz w:val="24"/>
-          <w:szCs w:val="24"/>
-          <w:lang w:val="es-CO"/>
-        </w:rPr>
-        <w:t xml:space="preserve"> las consultas</w:t>
-      </w:r>
-      <w:r>
-        <w:rPr>
-          <w:rFonts w:ascii="Times New Roman" w:hAnsi="Times New Roman" w:cs="Times New Roman"/>
-          <w:i/>
-          <w:iCs/>
-          <w:color w:val="FF0000"/>
-          <w:lang w:val="es-CO"/>
-        </w:rPr>
-        <w:t>.</w:t>
-      </w:r>
-    </w:p>
-    <w:p>
-      <w:pPr>
-        <w:rPr>
-          <w:lang w:val="es-CO"/>
-        </w:rPr>
-      </w:pPr>
-    </w:p>
-    <w:p>
-      <w:pPr>
-        <w:pStyle w:val="Ttulo2"/>
-        <w:rPr>
-          <w:rFonts w:ascii="Arial" w:hAnsi="Arial" w:cs="Arial"/>
-          <w:lang w:val="es-CO"/>
-        </w:rPr>
-      </w:pPr>
-      <w:r>
-        <w:rPr>
-          <w:rFonts w:ascii="Arial" w:hAnsi="Arial" w:cs="Arial"/>
-          <w:lang w:val="es-CO"/>
-        </w:rPr>
-        <w:t>3.3 Código PLSQL</w:t>
-      </w:r>
-    </w:p>
-    <w:p>
-      <w:pPr>
-        <w:pStyle w:val="Ttulo1"/>
-        <w:ind w:left="720"/>
-        <w:rPr>
-          <w:rFonts w:ascii="Times New Roman" w:hAnsi="Times New Roman" w:cs="Times New Roman"/>
-          <w:i/>
-          <w:iCs/>
-          <w:color w:val="FF0000"/>
-          <w:sz w:val="24"/>
-          <w:szCs w:val="24"/>
-          <w:lang w:val="es-CO"/>
-        </w:rPr>
-      </w:pPr>
-      <w:r>
-        <w:rPr>
-          <w:rFonts w:ascii="Times New Roman" w:hAnsi="Times New Roman" w:cs="Times New Roman"/>
-          <w:i/>
-          <w:iCs/>
-          <w:color w:val="FF0000"/>
-          <w:sz w:val="24"/>
-          <w:szCs w:val="24"/>
-          <w:lang w:val="es-CO"/>
-        </w:rPr>
-        <w:t>Lo que se pide se define la próxima clase según los temas vistos</w:t>
-      </w:r>
-      <w:r>
-        <w:rPr>
-          <w:rFonts w:ascii="Times New Roman" w:hAnsi="Times New Roman" w:cs="Times New Roman"/>
-          <w:i/>
-          <w:iCs/>
-          <w:color w:val="FF0000"/>
-          <w:sz w:val="24"/>
-          <w:szCs w:val="24"/>
-          <w:lang w:val="es-CO"/>
-        </w:rPr>
-        <w:t xml:space="preserve">. </w:t>
-      </w:r>
-    </w:p>
-    <w:p>
-      <w:pPr>
-        <w:rPr>
-          <w:rFonts w:ascii="Times New Roman" w:hAnsi="Times New Roman" w:cs="Times New Roman"/>
-          <w:i/>
-          <w:iCs/>
-          <w:color w:val="FF0000"/>
-          <w:lang w:val="es-CO"/>
-        </w:rPr>
-      </w:pPr>
-    </w:p>
-    <w:p>
-      <w:pPr>
-        <w:ind w:left="709"/>
-        <w:rPr>
-          <w:rFonts w:ascii="Times New Roman" w:hAnsi="Times New Roman" w:cs="Times New Roman"/>
-          <w:i/>
-          <w:iCs/>
-          <w:color w:val="FF0000"/>
-          <w:lang w:val="es-CO"/>
-        </w:rPr>
-      </w:pPr>
-      <w:r>
-        <w:rPr>
-          <w:rFonts w:ascii="Times New Roman" w:hAnsi="Times New Roman" w:cs="Times New Roman"/>
-          <w:i/>
-          <w:iCs/>
-          <w:color w:val="FF0000"/>
-          <w:lang w:val="es-CO"/>
-        </w:rPr>
-        <w:lastRenderedPageBreak/>
-        <w:t>Aquí se escribe el enunciado, el código de</w:t>
-      </w:r>
-      <w:r>
-        <w:rPr>
-          <w:rFonts w:ascii="Times New Roman" w:hAnsi="Times New Roman" w:cs="Times New Roman"/>
-          <w:i/>
-          <w:iCs/>
-          <w:color w:val="FF0000"/>
-          <w:lang w:val="es-CO"/>
-        </w:rPr>
-        <w:t xml:space="preserve">l código PLSQL </w:t>
-      </w:r>
-      <w:r>
-        <w:rPr>
-          <w:rFonts w:ascii="Times New Roman" w:hAnsi="Times New Roman" w:cs="Times New Roman"/>
-          <w:i/>
-          <w:iCs/>
-          <w:color w:val="FF0000"/>
-          <w:lang w:val="es-CO"/>
-        </w:rPr>
-        <w:t>y las salidas de las consultas</w:t>
-      </w:r>
-    </w:p>
-    <w:p>
-      <w:pPr>
-        <w:rPr>
-          <w:lang w:val="es-CO"/>
-        </w:rPr>
-      </w:pPr>
-    </w:p>
-    <w:p>
-      <w:pPr>
-        <w:pStyle w:val="Ttulo1"/>
-        <w:ind w:left="720"/>
-        <w:rPr>
-          <w:lang w:val="es-ES"/>
-        </w:rPr>
-      </w:pPr>
-      <w:r>
-        <w:rPr>
-          <w:lang w:val="es-ES"/>
-        </w:rPr>
-        <w:t>REFERENCIAS</w:t>
-      </w:r>
-      <w:bookmarkEnd w:id="18"/>
-    </w:p>
-    <w:p>
-      <w:pPr>
-        <w:jc w:val="both"/>
-        <w:rPr>
-          <w:rFonts w:ascii="Times New Roman" w:hAnsi="Times New Roman" w:cs="Times New Roman"/>
-          <w:i/>
-          <w:iCs/>
-          <w:color w:val="FF0000"/>
-          <w:lang w:val="es-CO"/>
-        </w:rPr>
-      </w:pPr>
-    </w:p>
-    <w:p>
-      <w:pPr>
-        <w:jc w:val="both"/>
-        <w:rPr>
-          <w:rFonts w:ascii="Times New Roman" w:hAnsi="Times New Roman" w:cs="Times New Roman"/>
-          <w:i/>
-          <w:iCs/>
-          <w:color w:val="FF0000"/>
-          <w:lang w:val="es-CO"/>
-        </w:rPr>
-      </w:pPr>
-      <w:r>
-        <w:rPr>
-          <w:rFonts w:ascii="Times New Roman" w:hAnsi="Times New Roman" w:cs="Times New Roman"/>
-          <w:i/>
-          <w:iCs/>
-          <w:color w:val="FF0000"/>
-          <w:lang w:val="es-CO"/>
-        </w:rPr>
-        <w:t>Preferiblemente consulta del CRAI, y de libros impresos. O artículos científicos.</w:t>
-      </w:r>
-      <w:r>
-        <w:rPr>
-          <w:rFonts w:ascii="Times New Roman" w:hAnsi="Times New Roman" w:cs="Times New Roman"/>
-          <w:i/>
-          <w:iCs/>
-          <w:color w:val="FF0000"/>
-          <w:lang w:val="es-CO"/>
-        </w:rPr>
-        <w:t xml:space="preserve"> Con normas APA, o la que deseen.</w:t>
-      </w:r>
-    </w:p>
+          <w:lang w:val="es-ES_tradnl" w:eastAsia="es-ES"/>
+        </w:rPr>
+      </w:sdtEndPr>
+      <w:sdtContent>
+        <w:p>
+          <w:pPr>
+            <w:pStyle w:val="Bibliografa"/>
+            <w:ind w:left="720" w:hanging="720"/>
+            <w:rPr>
+              <w:noProof/>
+              <w:szCs w:val="24"/>
+              <w:lang w:val="es-ES"/>
+            </w:rPr>
+          </w:pPr>
+          <w:r>
+            <w:fldChar w:fldCharType="begin"/>
+          </w:r>
+          <w:r>
+            <w:instrText>BIBLIOGRAPHY</w:instrText>
+          </w:r>
+          <w:r>
+            <w:fldChar w:fldCharType="separate"/>
+          </w:r>
+          <w:r>
+            <w:rPr>
+              <w:noProof/>
+              <w:lang w:val="es-ES"/>
+            </w:rPr>
+            <w:t xml:space="preserve">J, R. (s.f.). </w:t>
+          </w:r>
+          <w:r>
+            <w:rPr>
+              <w:i/>
+              <w:iCs/>
+              <w:noProof/>
+              <w:lang w:val="es-ES"/>
+            </w:rPr>
+            <w:t>educalingo.com</w:t>
+          </w:r>
+          <w:r>
+            <w:rPr>
+              <w:noProof/>
+              <w:lang w:val="es-ES"/>
+            </w:rPr>
+            <w:t>.</w:t>
+          </w:r>
+        </w:p>
+        <w:p>
+          <w:pPr>
+            <w:pStyle w:val="Bibliografa"/>
+            <w:ind w:left="720" w:hanging="720"/>
+            <w:rPr>
+              <w:noProof/>
+              <w:lang w:val="es-ES"/>
+            </w:rPr>
+          </w:pPr>
+          <w:r>
+            <w:rPr>
+              <w:noProof/>
+              <w:lang w:val="es-ES"/>
+            </w:rPr>
+            <w:t xml:space="preserve">Javier Perez. (s.f.). </w:t>
+          </w:r>
+          <w:r>
+            <w:rPr>
+              <w:i/>
+              <w:iCs/>
+              <w:noProof/>
+              <w:lang w:val="es-ES"/>
+            </w:rPr>
+            <w:t>desarrolloweb.com</w:t>
+          </w:r>
+          <w:r>
+            <w:rPr>
+              <w:noProof/>
+              <w:lang w:val="es-ES"/>
+            </w:rPr>
+            <w:t>.</w:t>
+          </w:r>
+        </w:p>
+        <w:p>
+          <w:pPr>
+            <w:pStyle w:val="Bibliografa"/>
+            <w:ind w:left="720" w:hanging="720"/>
+            <w:rPr>
+              <w:noProof/>
+              <w:lang w:val="es-ES"/>
+            </w:rPr>
+          </w:pPr>
+          <w:r>
+            <w:rPr>
+              <w:noProof/>
+              <w:lang w:val="es-ES"/>
+            </w:rPr>
+            <w:t xml:space="preserve">Jewett, J. J. (s.f.). </w:t>
+          </w:r>
+          <w:r>
+            <w:rPr>
+              <w:i/>
+              <w:iCs/>
+              <w:noProof/>
+              <w:lang w:val="es-ES"/>
+            </w:rPr>
+            <w:t>definicion.de.</w:t>
+          </w:r>
+          <w:r>
+            <w:rPr>
+              <w:noProof/>
+              <w:lang w:val="es-ES"/>
+            </w:rPr>
+            <w:t xml:space="preserve"> </w:t>
+          </w:r>
+        </w:p>
+        <w:p>
+          <w:pPr>
+            <w:pStyle w:val="Bibliografa"/>
+            <w:ind w:left="720" w:hanging="720"/>
+            <w:rPr>
+              <w:noProof/>
+              <w:lang w:val="es-ES"/>
+            </w:rPr>
+          </w:pPr>
+          <w:r>
+            <w:rPr>
+              <w:i/>
+              <w:iCs/>
+              <w:noProof/>
+              <w:lang w:val="es-ES"/>
+            </w:rPr>
+            <w:t>www.significados.com</w:t>
+          </w:r>
+          <w:r>
+            <w:rPr>
+              <w:noProof/>
+              <w:lang w:val="es-ES"/>
+            </w:rPr>
+            <w:t>. (s.f.).</w:t>
+          </w:r>
+        </w:p>
+        <w:p>
+          <w:r>
+            <w:rPr>
+              <w:b/>
+              <w:bCs/>
+            </w:rPr>
+            <w:fldChar w:fldCharType="end"/>
+          </w:r>
+          <w:r>
+            <w:rPr>
+              <w:rFonts w:ascii="Times New Roman" w:hAnsi="Times New Roman" w:cs="Times New Roman"/>
+            </w:rPr>
+            <w:t xml:space="preserve"> </w:t>
+          </w:r>
+          <w:r>
+            <w:rPr>
+              <w:rFonts w:ascii="Times New Roman" w:hAnsi="Times New Roman" w:cs="Times New Roman"/>
+            </w:rPr>
+            <w:t xml:space="preserve">Repositorio: </w:t>
+          </w:r>
+          <w:r>
+            <w:rPr>
+              <w:rFonts w:ascii="Times New Roman" w:hAnsi="Times New Roman" w:cs="Times New Roman"/>
+            </w:rPr>
+            <w:t>https://github.com/NicoRLasso/Proyecto_Motores.git</w:t>
+          </w:r>
+          <w:r>
+            <w:rPr>
+              <w:b/>
+              <w:bCs/>
+            </w:rPr>
+            <w:t>.</w:t>
+          </w:r>
+        </w:p>
+      </w:sdtContent>
+    </w:sdt>
     <w:p>
       <w:pPr>
         <w:pStyle w:val="Prrafodelista"/>
@@ -13862,6 +13106,24 @@
       <w:lang w:val="es-CO" w:eastAsia="es-CO"/>
     </w:rPr>
   </w:style>
+  <w:style w:type="paragraph" w:styleId="Bibliografa">
+    <w:name w:val="Bibliography"/>
+    <w:basedOn w:val="Normal"/>
+    <w:next w:val="Normal"/>
+    <w:uiPriority w:val="37"/>
+    <w:unhideWhenUsed/>
+    <w:rsid w:val="00C36ABB"/>
+    <w:pPr>
+      <w:spacing w:line="480" w:lineRule="auto"/>
+      <w:ind w:firstLine="709"/>
+      <w:jc w:val="both"/>
+    </w:pPr>
+    <w:rPr>
+      <w:rFonts w:ascii="Times New Roman" w:eastAsiaTheme="minorHAnsi" w:hAnsi="Times New Roman"/>
+      <w:szCs w:val="22"/>
+      <w:lang w:val="es-CO" w:eastAsia="en-US"/>
+    </w:rPr>
+  </w:style>
 </w:styles>
 </file>
 
@@ -14101,6 +13363,7 @@
     <w:rsid w:val="00916437"/>
     <w:rsid w:val="00A2101E"/>
     <w:rsid w:val="00B26551"/>
+    <w:rsid w:val="00B809CE"/>
     <w:rsid w:val="00C06E8E"/>
     <w:rsid w:val="00C13A62"/>
     <w:rsid w:val="00C311EE"/>
@@ -14897,11 +14160,67 @@
 </file>
 
 <file path=customXml/item1.xml><?xml version="1.0" encoding="utf-8"?>
-<b:Sources xmlns:b="http://schemas.openxmlformats.org/officeDocument/2006/bibliography" xmlns="http://schemas.openxmlformats.org/officeDocument/2006/bibliography" SelectedStyle="/TURABIAN.XSL" StyleName="Turabian"/>
+<b:Sources xmlns:b="http://schemas.openxmlformats.org/officeDocument/2006/bibliography" xmlns="http://schemas.openxmlformats.org/officeDocument/2006/bibliography" SelectedStyle="/TURABIAN.XSL" StyleName="Turabian">
+  <b:Source>
+    <b:Tag>Pro</b:Tag>
+    <b:SourceType>InternetSite</b:SourceType>
+    <b:Guid>{AC649B85-B99B-46D9-AB99-EA1FFC1F62EF}</b:Guid>
+    <b:Title>desarrolloweb.com</b:Title>
+    <b:Author>
+      <b:Author>
+        <b:Corporate>Javier Perez</b:Corporate>
+      </b:Author>
+    </b:Author>
+    <b:Publisher>Santillana</b:Publisher>
+    <b:RefOrder>1</b:RefOrder>
+  </b:Source>
+  <b:Source>
+    <b:Tag>Alo</b:Tag>
+    <b:SourceType>InternetSite</b:SourceType>
+    <b:Guid>{C462B071-852B-454E-8EA3-1220DBBE21A7}</b:Guid>
+    <b:Title>www.significados.com</b:Title>
+    <b:RefOrder>2</b:RefOrder>
+  </b:Source>
+  <b:Source>
+    <b:Tag>Ser</b:Tag>
+    <b:SourceType>Book</b:SourceType>
+    <b:Guid>{61A6BA56-847D-4E28-83BF-B6F1BB0044D4}</b:Guid>
+    <b:Title>definicion.de</b:Title>
+    <b:Author>
+      <b:Author>
+        <b:NameList>
+          <b:Person>
+            <b:Last>Jewett</b:Last>
+            <b:First>Jr.,</b:First>
+            <b:Middle>John W.</b:Middle>
+          </b:Person>
+        </b:NameList>
+      </b:Author>
+    </b:Author>
+    <b:RefOrder>3</b:RefOrder>
+  </b:Source>
+  <b:Source>
+    <b:Tag>Ser1</b:Tag>
+    <b:SourceType>InternetSite</b:SourceType>
+    <b:Guid>{24DD3C86-D7A6-461D-A6F3-CAFF97E99CC6}</b:Guid>
+    <b:Title>educalingo.com</b:Title>
+    <b:Author>
+      <b:Author>
+        <b:NameList>
+          <b:Person>
+            <b:Last>J</b:Last>
+            <b:First>Robert</b:First>
+          </b:Person>
+        </b:NameList>
+      </b:Author>
+    </b:Author>
+    <b:RefOrder>4</b:RefOrder>
+  </b:Source>
+</b:Sources>
 </file>
 
 <file path=customXml/itemProps1.xml><?xml version="1.0" encoding="utf-8"?>
-<ds:datastoreItem xmlns:ds="http://schemas.openxmlformats.org/officeDocument/2006/customXml" ds:itemID="{502F2380-0D46-4499-97F0-5B58ACADFB28}">
+<ds:datastoreItem xmlns:ds="http://schemas.openxmlformats.org/officeDocument/2006/customXml" ds:itemID="{FCD1AEFC-7930-4BDC-B116-17CC041F202B}">
   <ds:schemaRefs>
     <ds:schemaRef ds:uri="http://schemas.openxmlformats.org/officeDocument/2006/bibliography"/>
   </ds:schemaRefs>

</xml_diff>